<commit_message>
docs: Cranmer PySR 引用補齊 + Majcherek 表 2-1 + 附錄移除 + 印刷排版流程
- 補 Cranmer (2023) PySR 至參考文獻 md/docx + Ch2 §2.4.4、Ch3 §3.4.5 行內引用
- 表 2-1 新增 Majcherek et al. (2025) BRFSS 糖尿病研究
- 中文文獻補上 URL（國民營養調查、預防保健公告）
- 參考文獻計數更新為 31 筆（英文 29 + 中文 2）
- 追蹤表新增 #32 Cranmer + 引用統計更新
- 附錄移除（移至 archive/）
- 印刷指南新增「三之一、排版工作流程」Step 1-5
- 章節規劃更新參考文獻狀態

Co-Authored-By: Claude Opus 4.6 <noreply@anthropic.com>
</commit_message>
<xml_diff>
--- a/docs/00_thesis/chapters/06_參考文獻.docx
+++ b/docs/00_thesis/chapters/06_參考文獻.docx
@@ -14,13 +14,6 @@
         <w:t xml:space="preserve">參考文獻</w:t>
       </w:r>
     </w:p>
-    <w:p>
-      <w:r>
-        <w:pict>
-          <v:rect style="width:0;height:1.5pt" o:hralign="center" o:hrstd="t" o:hr="t"/>
-        </w:pict>
-      </w:r>
-    </w:p>
     <w:bookmarkStart w:id="17" w:name="英文文獻"/>
     <w:p>
       <w:pPr>
@@ -174,6 +167,27 @@
         <w:pStyle w:val="a0"/>
       </w:pPr>
       <w:r>
+        <w:t xml:space="preserve">Cranmer, M. (2023). Interpretable machine learning for science with PySR and SymbolicRegression.jl.</w:t>
+      </w:r>
+      <w:r>
+        <w:t xml:space="preserve"> </w:t>
+      </w:r>
+      <w:r>
+        <w:rPr>
+          <w:i/>
+          <w:iCs/>
+        </w:rPr>
+        <w:t xml:space="preserve">arXiv</w:t>
+      </w:r>
+      <w:r>
+        <w:t xml:space="preserve">. https://doi.org/10.48550/arXiv.2305.01582</w:t>
+      </w:r>
+    </w:p>
+    <w:p>
+      <w:pPr>
+        <w:pStyle w:val="a0"/>
+      </w:pPr>
+      <w:r>
         <w:t xml:space="preserve">Dinh, A., Miertschin, S., Young, A., &amp; Mohanty, S. D. (2019). A data-driven approach to predicting diabetes and cardiovascular disease with machine learning.</w:t>
       </w:r>
       <w:r>
@@ -934,13 +948,6 @@
       </w:r>
       <w:r>
         <w:t xml:space="preserve">(1), 1–13. https://doi.org/10.1016/j.jacasi.2021.04.007</w:t>
-      </w:r>
-    </w:p>
-    <w:p>
-      <w:r>
-        <w:pict>
-          <v:rect style="width:0;height:1.5pt" o:hralign="center" o:hrstd="t" o:hr="t"/>
-        </w:pict>
       </w:r>
     </w:p>
     <w:bookmarkEnd w:id="17"/>
@@ -1029,15 +1036,8 @@
       </w:r>
     </w:p>
     <w:p>
-      <w:r>
-        <w:pict>
-          <v:rect style="width:0;height:1.5pt" o:hralign="center" o:hrstd="t" o:hr="t"/>
-        </w:pict>
-      </w:r>
-    </w:p>
-    <w:p>
-      <w:pPr>
-        <w:pStyle w:val="FirstParagraph"/>
+      <w:pPr>
+        <w:pStyle w:val="a0"/>
       </w:pPr>
       <w:r>
         <w:rPr>
@@ -1052,7 +1052,7 @@
           <w:i/>
           <w:iCs/>
         </w:rPr>
-        <w:t xml:space="preserve"> 30 </w:t>
+        <w:t xml:space="preserve"> 31 </w:t>
       </w:r>
       <w:r>
         <w:rPr>
@@ -1067,7 +1067,7 @@
           <w:i/>
           <w:iCs/>
         </w:rPr>
-        <w:t xml:space="preserve"> 28 </w:t>
+        <w:t xml:space="preserve"> 29 </w:t>
       </w:r>
       <w:r>
         <w:rPr>

</xml_diff>